<commit_message>
Fixed AI Movement and knock out not working sometimes. Also made some small tweaks.
</commit_message>
<xml_diff>
--- a/Documentation/Module Designs/Alpha02/CameraManager.docx
+++ b/Documentation/Module Designs/Alpha02/CameraManager.docx
@@ -1543,7 +1543,17 @@
           <w:sz w:val="28"/>
           <w:szCs w:val="28"/>
         </w:rPr>
-        <w:t>B. Mid-Level Design of TileMap System</w:t>
+        <w:t xml:space="preserve">B. Mid-Level Design of </w:t>
+      </w:r>
+      <w:r>
+        <w:rPr>
+          <w:rStyle w:val="Strong"/>
+          <w:rFonts w:cstheme="minorHAnsi"/>
+          <w:color w:val="0E101A"/>
+          <w:sz w:val="28"/>
+          <w:szCs w:val="28"/>
+        </w:rPr>
+        <w:t>Camera Manager</w:t>
       </w:r>
     </w:p>
     <w:p>
@@ -1568,7 +1578,17 @@
           <w:sz w:val="28"/>
           <w:szCs w:val="28"/>
         </w:rPr>
-        <w:t>C. Detailed Design of TileMap System</w:t>
+        <w:t xml:space="preserve">C. Detailed Design of </w:t>
+      </w:r>
+      <w:r>
+        <w:rPr>
+          <w:rStyle w:val="Strong"/>
+          <w:rFonts w:asciiTheme="minorHAnsi" w:hAnsiTheme="minorHAnsi" w:cstheme="minorHAnsi"/>
+          <w:color w:val="0E101A"/>
+          <w:sz w:val="28"/>
+          <w:szCs w:val="28"/>
+        </w:rPr>
+        <w:t>Camera Manager</w:t>
       </w:r>
     </w:p>
     <w:p>
@@ -2175,63 +2195,93 @@
           <w:szCs w:val="28"/>
           <w:lang w:eastAsia="en-CA"/>
         </w:rPr>
-        <w:t xml:space="preserve">. TileMap provides the base on which all the world actors are spawned and provides a grid-based environment for the game. It will also work as a catalyst for all the events on the </w:t>
-      </w:r>
-      <w:r>
-        <w:rPr>
-          <w:rFonts w:eastAsia="Times New Roman" w:cstheme="minorHAnsi"/>
-          <w:color w:val="0E101A"/>
-          <w:sz w:val="28"/>
-          <w:szCs w:val="28"/>
-          <w:lang w:eastAsia="en-CA"/>
-        </w:rPr>
-        <w:t>T</w:t>
-      </w:r>
-      <w:r>
-        <w:rPr>
-          <w:rFonts w:eastAsia="Times New Roman" w:cstheme="minorHAnsi"/>
-          <w:color w:val="0E101A"/>
-          <w:sz w:val="28"/>
-          <w:szCs w:val="28"/>
-          <w:lang w:eastAsia="en-CA"/>
-        </w:rPr>
-        <w:t>ile.</w:t>
-      </w:r>
-    </w:p>
-    <w:p>
-      <w:pPr>
-        <w:spacing w:after="0" w:line="240" w:lineRule="auto"/>
-        <w:jc w:val="both"/>
-        <w:rPr>
-          <w:rFonts w:eastAsia="Times New Roman" w:cstheme="minorHAnsi"/>
-          <w:color w:val="0E101A"/>
-          <w:sz w:val="28"/>
-          <w:szCs w:val="28"/>
-          <w:lang w:eastAsia="en-CA"/>
-        </w:rPr>
-      </w:pPr>
-    </w:p>
-    <w:p>
-      <w:pPr>
-        <w:spacing w:after="0" w:line="240" w:lineRule="auto"/>
-        <w:jc w:val="both"/>
-        <w:rPr>
-          <w:rFonts w:eastAsia="Times New Roman" w:cstheme="minorHAnsi"/>
-          <w:color w:val="0E101A"/>
-          <w:sz w:val="28"/>
-          <w:szCs w:val="28"/>
-          <w:lang w:eastAsia="en-CA"/>
-        </w:rPr>
-      </w:pPr>
-      <w:r>
-        <w:rPr>
-          <w:rFonts w:eastAsia="Times New Roman" w:cstheme="minorHAnsi"/>
-          <w:color w:val="0E101A"/>
-          <w:sz w:val="28"/>
-          <w:szCs w:val="28"/>
-          <w:lang w:eastAsia="en-CA"/>
-        </w:rPr>
-        <w:t>This document will describe the architecture and design choices that make the TileMap implementation easy to use, understand and reusable for all the fellow programmers, artists and level designers, and major stakeholders. </w:t>
+        <w:t xml:space="preserve">. </w:t>
+      </w:r>
+      <w:r>
+        <w:rPr>
+          <w:rFonts w:eastAsia="Times New Roman" w:cstheme="minorHAnsi"/>
+          <w:color w:val="0E101A"/>
+          <w:sz w:val="28"/>
+          <w:szCs w:val="28"/>
+          <w:lang w:eastAsia="en-CA"/>
+        </w:rPr>
+        <w:t>Camera Manager allows the designer to spawn any number of camera and seamlessly blend between them throughout the level.</w:t>
+      </w:r>
+    </w:p>
+    <w:p>
+      <w:pPr>
+        <w:spacing w:after="0" w:line="240" w:lineRule="auto"/>
+        <w:jc w:val="both"/>
+        <w:rPr>
+          <w:rFonts w:eastAsia="Times New Roman" w:cstheme="minorHAnsi"/>
+          <w:color w:val="0E101A"/>
+          <w:sz w:val="28"/>
+          <w:szCs w:val="28"/>
+          <w:lang w:eastAsia="en-CA"/>
+        </w:rPr>
+      </w:pPr>
+    </w:p>
+    <w:p>
+      <w:pPr>
+        <w:spacing w:after="0" w:line="240" w:lineRule="auto"/>
+        <w:jc w:val="both"/>
+        <w:rPr>
+          <w:rFonts w:eastAsia="Times New Roman" w:cstheme="minorHAnsi"/>
+          <w:color w:val="0E101A"/>
+          <w:sz w:val="28"/>
+          <w:szCs w:val="28"/>
+          <w:lang w:eastAsia="en-CA"/>
+        </w:rPr>
+      </w:pPr>
+      <w:r>
+        <w:rPr>
+          <w:rFonts w:eastAsia="Times New Roman" w:cstheme="minorHAnsi"/>
+          <w:color w:val="0E101A"/>
+          <w:sz w:val="28"/>
+          <w:szCs w:val="28"/>
+          <w:lang w:eastAsia="en-CA"/>
+        </w:rPr>
+        <w:t xml:space="preserve">This document will describe the architecture and design choices that make the </w:t>
+      </w:r>
+      <w:r>
+        <w:rPr>
+          <w:rFonts w:eastAsia="Times New Roman" w:cstheme="minorHAnsi"/>
+          <w:color w:val="0E101A"/>
+          <w:sz w:val="28"/>
+          <w:szCs w:val="28"/>
+          <w:lang w:eastAsia="en-CA"/>
+        </w:rPr>
+        <w:t>Camera Manager</w:t>
+      </w:r>
+      <w:r>
+        <w:rPr>
+          <w:rFonts w:eastAsia="Times New Roman" w:cstheme="minorHAnsi"/>
+          <w:color w:val="0E101A"/>
+          <w:sz w:val="28"/>
+          <w:szCs w:val="28"/>
+          <w:lang w:eastAsia="en-CA"/>
+        </w:rPr>
+        <w:t xml:space="preserve"> implementation easy to use, understand and reusable for all the fellow programmers</w:t>
+      </w:r>
+      <w:r>
+        <w:rPr>
+          <w:rFonts w:eastAsia="Times New Roman" w:cstheme="minorHAnsi"/>
+          <w:color w:val="0E101A"/>
+          <w:sz w:val="28"/>
+          <w:szCs w:val="28"/>
+          <w:lang w:eastAsia="en-CA"/>
+        </w:rPr>
+        <w:t>,</w:t>
+      </w:r>
+      <w:r>
+        <w:rPr>
+          <w:rFonts w:eastAsia="Times New Roman" w:cstheme="minorHAnsi"/>
+          <w:color w:val="0E101A"/>
+          <w:sz w:val="28"/>
+          <w:szCs w:val="28"/>
+          <w:lang w:eastAsia="en-CA"/>
+        </w:rPr>
+        <w:t xml:space="preserve"> level designers, and major stakeholders. </w:t>
       </w:r>
     </w:p>
     <w:p>
@@ -2301,78 +2351,47 @@
           <w:szCs w:val="28"/>
           <w:lang w:eastAsia="en-CA"/>
         </w:rPr>
-        <w:t xml:space="preserve"> - TileMap will make the grid-based behaviour of the game easy to use and code around it. </w:t>
-      </w:r>
-    </w:p>
-    <w:p>
-      <w:pPr>
-        <w:spacing w:after="0" w:line="240" w:lineRule="auto"/>
-        <w:jc w:val="both"/>
-        <w:rPr>
-          <w:rFonts w:eastAsia="Times New Roman" w:cstheme="minorHAnsi"/>
-          <w:color w:val="0E101A"/>
-          <w:sz w:val="28"/>
-          <w:szCs w:val="28"/>
-          <w:lang w:eastAsia="en-CA"/>
-        </w:rPr>
-      </w:pPr>
-      <w:r>
-        <w:rPr>
-          <w:rFonts w:eastAsia="Times New Roman" w:cstheme="minorHAnsi"/>
-          <w:color w:val="0E101A"/>
-          <w:sz w:val="28"/>
-          <w:szCs w:val="28"/>
-          <w:lang w:eastAsia="en-CA"/>
-        </w:rPr>
-        <w:t>*It will also help the event base behaviour of the game (Event System will be implemented in Alpha 2).</w:t>
-      </w:r>
-    </w:p>
-    <w:p>
-      <w:pPr>
-        <w:spacing w:after="0" w:line="240" w:lineRule="auto"/>
-        <w:jc w:val="both"/>
-        <w:rPr>
-          <w:rFonts w:eastAsia="Times New Roman" w:cstheme="minorHAnsi"/>
-          <w:color w:val="0E101A"/>
-          <w:sz w:val="28"/>
-          <w:szCs w:val="28"/>
-          <w:lang w:eastAsia="en-CA"/>
-        </w:rPr>
-      </w:pPr>
-    </w:p>
-    <w:p>
-      <w:pPr>
-        <w:spacing w:after="0" w:line="240" w:lineRule="auto"/>
-        <w:jc w:val="both"/>
-        <w:rPr>
-          <w:rFonts w:eastAsia="Times New Roman" w:cstheme="minorHAnsi"/>
-          <w:color w:val="0E101A"/>
-          <w:sz w:val="28"/>
-          <w:szCs w:val="28"/>
-          <w:lang w:eastAsia="en-CA"/>
-        </w:rPr>
-      </w:pPr>
-      <w:r>
-        <w:rPr>
-          <w:rFonts w:eastAsia="Times New Roman" w:cstheme="minorHAnsi"/>
-          <w:b/>
-          <w:bCs/>
-          <w:color w:val="0E101A"/>
-          <w:sz w:val="28"/>
-          <w:szCs w:val="28"/>
-          <w:lang w:eastAsia="en-CA"/>
-        </w:rPr>
-        <w:t>Artist</w:t>
-      </w:r>
-      <w:r>
-        <w:rPr>
-          <w:rFonts w:eastAsia="Times New Roman" w:cstheme="minorHAnsi"/>
-          <w:color w:val="0E101A"/>
-          <w:sz w:val="28"/>
-          <w:szCs w:val="28"/>
-          <w:lang w:eastAsia="en-CA"/>
-        </w:rPr>
-        <w:t xml:space="preserve"> - TileMap properties make swapping or change the entire tile aesthetic at any movement a straightforward job from the editor itself.</w:t>
+        <w:t xml:space="preserve"> </w:t>
+      </w:r>
+      <w:r>
+        <w:rPr>
+          <w:rFonts w:eastAsia="Times New Roman" w:cstheme="minorHAnsi"/>
+          <w:color w:val="0E101A"/>
+          <w:sz w:val="28"/>
+          <w:szCs w:val="28"/>
+          <w:lang w:eastAsia="en-CA"/>
+        </w:rPr>
+        <w:t>–</w:t>
+      </w:r>
+      <w:r>
+        <w:rPr>
+          <w:rFonts w:eastAsia="Times New Roman" w:cstheme="minorHAnsi"/>
+          <w:color w:val="0E101A"/>
+          <w:sz w:val="28"/>
+          <w:szCs w:val="28"/>
+          <w:lang w:eastAsia="en-CA"/>
+        </w:rPr>
+        <w:t xml:space="preserve"> </w:t>
+      </w:r>
+      <w:r>
+        <w:rPr>
+          <w:rFonts w:eastAsia="Times New Roman" w:cstheme="minorHAnsi"/>
+          <w:color w:val="0E101A"/>
+          <w:sz w:val="28"/>
+          <w:szCs w:val="28"/>
+          <w:lang w:eastAsia="en-CA"/>
+        </w:rPr>
+        <w:t>Camera Manager along with Event Manager</w:t>
+      </w:r>
+      <w:r>
+        <w:rPr>
+          <w:rFonts w:eastAsia="Times New Roman" w:cstheme="minorHAnsi"/>
+          <w:color w:val="0E101A"/>
+          <w:sz w:val="28"/>
+          <w:szCs w:val="28"/>
+          <w:lang w:eastAsia="en-CA"/>
+        </w:rPr>
+        <w:t>, will handle all the camera events.</w:t>
       </w:r>
     </w:p>
     <w:p>
@@ -2420,27 +2439,37 @@
           <w:szCs w:val="28"/>
           <w:lang w:eastAsia="en-CA"/>
         </w:rPr>
-        <w:t xml:space="preserve"> - One of the main targets of the TileMap is to achieve ease of level designing. It will provide nifty functionality of changing the size, style, type, properties, etc. for any given </w:t>
-      </w:r>
-      <w:r>
-        <w:rPr>
-          <w:rFonts w:eastAsia="Times New Roman" w:cstheme="minorHAnsi"/>
-          <w:color w:val="0E101A"/>
-          <w:sz w:val="28"/>
-          <w:szCs w:val="28"/>
-          <w:lang w:eastAsia="en-CA"/>
-        </w:rPr>
-        <w:t>T</w:t>
-      </w:r>
-      <w:r>
-        <w:rPr>
-          <w:rFonts w:eastAsia="Times New Roman" w:cstheme="minorHAnsi"/>
-          <w:color w:val="0E101A"/>
-          <w:sz w:val="28"/>
-          <w:szCs w:val="28"/>
-          <w:lang w:eastAsia="en-CA"/>
-        </w:rPr>
-        <w:t>ile.</w:t>
+        <w:t xml:space="preserve"> - One of the main targets of the </w:t>
+      </w:r>
+      <w:r>
+        <w:rPr>
+          <w:rFonts w:eastAsia="Times New Roman" w:cstheme="minorHAnsi"/>
+          <w:color w:val="0E101A"/>
+          <w:sz w:val="28"/>
+          <w:szCs w:val="28"/>
+          <w:lang w:eastAsia="en-CA"/>
+        </w:rPr>
+        <w:t>Camera Manager</w:t>
+      </w:r>
+      <w:r>
+        <w:rPr>
+          <w:rFonts w:eastAsia="Times New Roman" w:cstheme="minorHAnsi"/>
+          <w:color w:val="0E101A"/>
+          <w:sz w:val="28"/>
+          <w:szCs w:val="28"/>
+          <w:lang w:eastAsia="en-CA"/>
+        </w:rPr>
+        <w:t xml:space="preserve"> is to achieve ease of level designing. It will provide nifty functionality of </w:t>
+      </w:r>
+      <w:r>
+        <w:rPr>
+          <w:rFonts w:eastAsia="Times New Roman" w:cstheme="minorHAnsi"/>
+          <w:color w:val="0E101A"/>
+          <w:sz w:val="28"/>
+          <w:szCs w:val="28"/>
+          <w:lang w:eastAsia="en-CA"/>
+        </w:rPr>
+        <w:t>adding any number of cameras in the scene with just a click. And just adding the name of the camera in the tile is enough and Camera Manager will manage the blend between them.</w:t>
       </w:r>
     </w:p>
     <w:p>
@@ -2487,7 +2516,27 @@
           <w:szCs w:val="28"/>
           <w:lang w:eastAsia="en-CA"/>
         </w:rPr>
-        <w:t xml:space="preserve"> - All the tasks during the group meetings were assigned with everyone's and the Project Manager's agreement. This, TileMap design module and the code implementation will address all the concerns and will fulfill all the requirements in the game's and team's best interest.</w:t>
+        <w:t xml:space="preserve"> - All the tasks during the group meetings were assigned with everyone's and the Project Manager's agreement. This, </w:t>
+      </w:r>
+      <w:r>
+        <w:rPr>
+          <w:rFonts w:eastAsia="Times New Roman" w:cstheme="minorHAnsi"/>
+          <w:color w:val="0E101A"/>
+          <w:sz w:val="28"/>
+          <w:szCs w:val="28"/>
+          <w:lang w:eastAsia="en-CA"/>
+        </w:rPr>
+        <w:t>Camera Manager</w:t>
+      </w:r>
+      <w:r>
+        <w:rPr>
+          <w:rFonts w:eastAsia="Times New Roman" w:cstheme="minorHAnsi"/>
+          <w:color w:val="0E101A"/>
+          <w:sz w:val="28"/>
+          <w:szCs w:val="28"/>
+          <w:lang w:eastAsia="en-CA"/>
+        </w:rPr>
+        <w:t xml:space="preserve"> design module and the code implementation will address all the concerns and will fulfill all the requirements in the game's and team's best interest.</w:t>
       </w:r>
     </w:p>
     <w:p>
@@ -2548,6 +2597,48 @@
           <w:color w:val="0E101A"/>
           <w:sz w:val="24"/>
           <w:szCs w:val="24"/>
+          <w:lang w:eastAsia="en-CA"/>
+        </w:rPr>
+      </w:pPr>
+    </w:p>
+    <w:p>
+      <w:pPr>
+        <w:spacing w:after="0" w:line="240" w:lineRule="auto"/>
+        <w:rPr>
+          <w:rFonts w:eastAsia="Times New Roman" w:cstheme="minorHAnsi"/>
+          <w:b/>
+          <w:bCs/>
+          <w:color w:val="0E101A"/>
+          <w:sz w:val="36"/>
+          <w:szCs w:val="36"/>
+          <w:lang w:eastAsia="en-CA"/>
+        </w:rPr>
+      </w:pPr>
+    </w:p>
+    <w:p>
+      <w:pPr>
+        <w:spacing w:after="0" w:line="240" w:lineRule="auto"/>
+        <w:rPr>
+          <w:rFonts w:eastAsia="Times New Roman" w:cstheme="minorHAnsi"/>
+          <w:b/>
+          <w:bCs/>
+          <w:color w:val="0E101A"/>
+          <w:sz w:val="36"/>
+          <w:szCs w:val="36"/>
+          <w:lang w:eastAsia="en-CA"/>
+        </w:rPr>
+      </w:pPr>
+    </w:p>
+    <w:p>
+      <w:pPr>
+        <w:spacing w:after="0" w:line="240" w:lineRule="auto"/>
+        <w:rPr>
+          <w:rFonts w:eastAsia="Times New Roman" w:cstheme="minorHAnsi"/>
+          <w:b/>
+          <w:bCs/>
+          <w:color w:val="0E101A"/>
+          <w:sz w:val="36"/>
+          <w:szCs w:val="36"/>
           <w:lang w:eastAsia="en-CA"/>
         </w:rPr>
       </w:pPr>
@@ -2672,7 +2763,37 @@
           <w:szCs w:val="28"/>
           <w:lang w:eastAsia="en-CA"/>
         </w:rPr>
-        <w:t>The design should minimize the complexity of the grid-based system.</w:t>
+        <w:t xml:space="preserve">The design should minimize the complexity of the </w:t>
+      </w:r>
+      <w:r>
+        <w:rPr>
+          <w:rFonts w:eastAsia="Times New Roman" w:cstheme="minorHAnsi"/>
+          <w:color w:val="0E101A"/>
+          <w:sz w:val="28"/>
+          <w:szCs w:val="28"/>
+          <w:lang w:eastAsia="en-CA"/>
+        </w:rPr>
+        <w:t>camera switching and blending</w:t>
+      </w:r>
+      <w:r>
+        <w:rPr>
+          <w:rFonts w:eastAsia="Times New Roman" w:cstheme="minorHAnsi"/>
+          <w:color w:val="0E101A"/>
+          <w:sz w:val="28"/>
+          <w:szCs w:val="28"/>
+          <w:lang w:eastAsia="en-CA"/>
+        </w:rPr>
+        <w:t xml:space="preserve"> throughout the level</w:t>
+      </w:r>
+      <w:r>
+        <w:rPr>
+          <w:rFonts w:eastAsia="Times New Roman" w:cstheme="minorHAnsi"/>
+          <w:color w:val="0E101A"/>
+          <w:sz w:val="28"/>
+          <w:szCs w:val="28"/>
+          <w:lang w:eastAsia="en-CA"/>
+        </w:rPr>
+        <w:t>.</w:t>
       </w:r>
     </w:p>
     <w:p>
@@ -2719,67 +2840,6 @@
     <w:p>
       <w:pPr>
         <w:spacing w:after="0" w:line="240" w:lineRule="auto"/>
-        <w:jc w:val="both"/>
-        <w:rPr>
-          <w:rFonts w:eastAsia="Times New Roman" w:cstheme="minorHAnsi"/>
-          <w:color w:val="0E101A"/>
-          <w:sz w:val="28"/>
-          <w:szCs w:val="28"/>
-          <w:lang w:eastAsia="en-CA"/>
-        </w:rPr>
-      </w:pPr>
-    </w:p>
-    <w:p>
-      <w:pPr>
-        <w:pStyle w:val="ListParagraph"/>
-        <w:numPr>
-          <w:ilvl w:val="0"/>
-          <w:numId w:val="7"/>
-        </w:numPr>
-        <w:spacing w:after="0" w:line="240" w:lineRule="auto"/>
-        <w:jc w:val="both"/>
-        <w:rPr>
-          <w:rFonts w:eastAsia="Times New Roman" w:cstheme="minorHAnsi"/>
-          <w:color w:val="0E101A"/>
-          <w:sz w:val="28"/>
-          <w:szCs w:val="28"/>
-          <w:lang w:eastAsia="en-CA"/>
-        </w:rPr>
-      </w:pPr>
-      <w:r>
-        <w:rPr>
-          <w:rFonts w:eastAsia="Times New Roman" w:cstheme="minorHAnsi"/>
-          <w:color w:val="0E101A"/>
-          <w:sz w:val="28"/>
-          <w:szCs w:val="28"/>
-          <w:lang w:eastAsia="en-CA"/>
-        </w:rPr>
-        <w:t xml:space="preserve">The design will also provide the base for all the future events taking place on the </w:t>
-      </w:r>
-      <w:r>
-        <w:rPr>
-          <w:rFonts w:eastAsia="Times New Roman" w:cstheme="minorHAnsi"/>
-          <w:color w:val="0E101A"/>
-          <w:sz w:val="28"/>
-          <w:szCs w:val="28"/>
-          <w:lang w:eastAsia="en-CA"/>
-        </w:rPr>
-        <w:t>T</w:t>
-      </w:r>
-      <w:r>
-        <w:rPr>
-          <w:rFonts w:eastAsia="Times New Roman" w:cstheme="minorHAnsi"/>
-          <w:color w:val="0E101A"/>
-          <w:sz w:val="28"/>
-          <w:szCs w:val="28"/>
-          <w:lang w:eastAsia="en-CA"/>
-        </w:rPr>
-        <w:t>ile.</w:t>
-      </w:r>
-    </w:p>
-    <w:p>
-      <w:pPr>
-        <w:spacing w:after="0" w:line="240" w:lineRule="auto"/>
         <w:rPr>
           <w:rFonts w:eastAsia="Times New Roman" w:cstheme="minorHAnsi"/>
           <w:color w:val="0E101A"/>
@@ -3092,66 +3152,66 @@
           <w:szCs w:val="36"/>
           <w:lang w:eastAsia="en-CA"/>
         </w:rPr>
+        <w:t xml:space="preserve">3. </w:t>
+      </w:r>
+      <w:r>
+        <w:rPr>
+          <w:rFonts w:eastAsia="Times New Roman" w:cstheme="minorHAnsi"/>
+          <w:b/>
+          <w:bCs/>
+          <w:color w:val="0E101A"/>
+          <w:sz w:val="36"/>
+          <w:szCs w:val="36"/>
+          <w:lang w:eastAsia="en-CA"/>
+        </w:rPr>
+        <w:t xml:space="preserve">System Overview </w:t>
+      </w:r>
+      <w:r>
+        <w:rPr>
+          <w:rFonts w:eastAsia="Times New Roman" w:cstheme="minorHAnsi"/>
+          <w:b/>
+          <w:bCs/>
+          <w:color w:val="0E101A"/>
+          <w:sz w:val="36"/>
+          <w:szCs w:val="36"/>
+          <w:lang w:eastAsia="en-CA"/>
+        </w:rPr>
+        <w:t>a</w:t>
+      </w:r>
+      <w:r>
+        <w:rPr>
+          <w:rFonts w:eastAsia="Times New Roman" w:cstheme="minorHAnsi"/>
+          <w:b/>
+          <w:bCs/>
+          <w:color w:val="0E101A"/>
+          <w:sz w:val="36"/>
+          <w:szCs w:val="36"/>
+          <w:lang w:eastAsia="en-CA"/>
+        </w:rPr>
+        <w:t>nd Behaviour</w:t>
+      </w:r>
+    </w:p>
+    <w:p>
+      <w:pPr>
+        <w:spacing w:after="0" w:line="240" w:lineRule="auto"/>
+        <w:jc w:val="both"/>
+        <w:rPr>
+          <w:rFonts w:eastAsia="Times New Roman" w:cstheme="minorHAnsi"/>
+          <w:color w:val="0E101A"/>
+          <w:sz w:val="28"/>
+          <w:szCs w:val="28"/>
+          <w:lang w:eastAsia="en-CA"/>
+        </w:rPr>
+      </w:pPr>
+      <w:r>
+        <w:rPr>
+          <w:rFonts w:eastAsia="Times New Roman" w:cstheme="minorHAnsi"/>
+          <w:color w:val="0E101A"/>
+          <w:sz w:val="28"/>
+          <w:szCs w:val="28"/>
+          <w:lang w:eastAsia="en-CA"/>
+        </w:rPr>
         <w:lastRenderedPageBreak/>
-        <w:t xml:space="preserve">3. </w:t>
-      </w:r>
-      <w:r>
-        <w:rPr>
-          <w:rFonts w:eastAsia="Times New Roman" w:cstheme="minorHAnsi"/>
-          <w:b/>
-          <w:bCs/>
-          <w:color w:val="0E101A"/>
-          <w:sz w:val="36"/>
-          <w:szCs w:val="36"/>
-          <w:lang w:eastAsia="en-CA"/>
-        </w:rPr>
-        <w:t xml:space="preserve">System Overview </w:t>
-      </w:r>
-      <w:r>
-        <w:rPr>
-          <w:rFonts w:eastAsia="Times New Roman" w:cstheme="minorHAnsi"/>
-          <w:b/>
-          <w:bCs/>
-          <w:color w:val="0E101A"/>
-          <w:sz w:val="36"/>
-          <w:szCs w:val="36"/>
-          <w:lang w:eastAsia="en-CA"/>
-        </w:rPr>
-        <w:t>a</w:t>
-      </w:r>
-      <w:r>
-        <w:rPr>
-          <w:rFonts w:eastAsia="Times New Roman" w:cstheme="minorHAnsi"/>
-          <w:b/>
-          <w:bCs/>
-          <w:color w:val="0E101A"/>
-          <w:sz w:val="36"/>
-          <w:szCs w:val="36"/>
-          <w:lang w:eastAsia="en-CA"/>
-        </w:rPr>
-        <w:t>nd Behaviour</w:t>
-      </w:r>
-    </w:p>
-    <w:p>
-      <w:pPr>
-        <w:spacing w:after="0" w:line="240" w:lineRule="auto"/>
-        <w:jc w:val="both"/>
-        <w:rPr>
-          <w:rFonts w:eastAsia="Times New Roman" w:cstheme="minorHAnsi"/>
-          <w:color w:val="0E101A"/>
-          <w:sz w:val="28"/>
-          <w:szCs w:val="28"/>
-          <w:lang w:eastAsia="en-CA"/>
-        </w:rPr>
-      </w:pPr>
-      <w:r>
-        <w:rPr>
-          <w:rFonts w:eastAsia="Times New Roman" w:cstheme="minorHAnsi"/>
-          <w:color w:val="0E101A"/>
-          <w:sz w:val="28"/>
-          <w:szCs w:val="28"/>
-          <w:lang w:eastAsia="en-CA"/>
-        </w:rPr>
         <w:t xml:space="preserve">The TileMap actor is responsible for spawning the 'Tile' actors in </w:t>
       </w:r>
       <w:r>
@@ -3800,42 +3860,42 @@
           <w:szCs w:val="36"/>
           <w:lang w:eastAsia="en-CA"/>
         </w:rPr>
+        <w:t xml:space="preserve">4. </w:t>
+      </w:r>
+      <w:r>
+        <w:rPr>
+          <w:rFonts w:eastAsia="Times New Roman" w:cstheme="minorHAnsi"/>
+          <w:b/>
+          <w:bCs/>
+          <w:color w:val="0E101A"/>
+          <w:sz w:val="36"/>
+          <w:szCs w:val="36"/>
+          <w:lang w:eastAsia="en-CA"/>
+        </w:rPr>
+        <w:t>Logical View</w:t>
+      </w:r>
+    </w:p>
+    <w:p>
+      <w:pPr>
+        <w:spacing w:after="0" w:line="240" w:lineRule="auto"/>
+        <w:jc w:val="both"/>
+        <w:rPr>
+          <w:rFonts w:eastAsia="Times New Roman" w:cstheme="minorHAnsi"/>
+          <w:color w:val="0E101A"/>
+          <w:sz w:val="28"/>
+          <w:szCs w:val="28"/>
+          <w:lang w:eastAsia="en-CA"/>
+        </w:rPr>
+      </w:pPr>
+      <w:r>
+        <w:rPr>
+          <w:rFonts w:eastAsia="Times New Roman" w:cstheme="minorHAnsi"/>
+          <w:color w:val="0E101A"/>
+          <w:sz w:val="28"/>
+          <w:szCs w:val="28"/>
+          <w:lang w:eastAsia="en-CA"/>
+        </w:rPr>
         <w:lastRenderedPageBreak/>
-        <w:t xml:space="preserve">4. </w:t>
-      </w:r>
-      <w:r>
-        <w:rPr>
-          <w:rFonts w:eastAsia="Times New Roman" w:cstheme="minorHAnsi"/>
-          <w:b/>
-          <w:bCs/>
-          <w:color w:val="0E101A"/>
-          <w:sz w:val="36"/>
-          <w:szCs w:val="36"/>
-          <w:lang w:eastAsia="en-CA"/>
-        </w:rPr>
-        <w:t>Logical View</w:t>
-      </w:r>
-    </w:p>
-    <w:p>
-      <w:pPr>
-        <w:spacing w:after="0" w:line="240" w:lineRule="auto"/>
-        <w:jc w:val="both"/>
-        <w:rPr>
-          <w:rFonts w:eastAsia="Times New Roman" w:cstheme="minorHAnsi"/>
-          <w:color w:val="0E101A"/>
-          <w:sz w:val="28"/>
-          <w:szCs w:val="28"/>
-          <w:lang w:eastAsia="en-CA"/>
-        </w:rPr>
-      </w:pPr>
-      <w:r>
-        <w:rPr>
-          <w:rFonts w:eastAsia="Times New Roman" w:cstheme="minorHAnsi"/>
-          <w:color w:val="0E101A"/>
-          <w:sz w:val="28"/>
-          <w:szCs w:val="28"/>
-          <w:lang w:eastAsia="en-CA"/>
-        </w:rPr>
         <w:t>The logical view describes the high-level architecture for the entire game from all the core classes to high-level relations and interactions between them with a flow chart making it easy to read and understand.</w:t>
       </w:r>
     </w:p>
@@ -4182,7 +4242,29 @@
           <w:szCs w:val="28"/>
           <w:lang w:eastAsia="en-CA"/>
         </w:rPr>
-        <w:t xml:space="preserve"> - These classes work as a foundation class for all the actors/characters spawned in the game. These classes are closely integrated with handling the TileMap(Grid-Base) Behaviour of the game.</w:t>
+        <w:t xml:space="preserve"> - These classes work as a foundation class for all the actors/characters spawned in the game. These classes are closely integrated with handling the </w:t>
+      </w:r>
+      <w:proofErr w:type="gramStart"/>
+      <w:r>
+        <w:rPr>
+          <w:rFonts w:eastAsia="Times New Roman" w:cstheme="minorHAnsi"/>
+          <w:color w:val="0E101A"/>
+          <w:sz w:val="28"/>
+          <w:szCs w:val="28"/>
+          <w:lang w:eastAsia="en-CA"/>
+        </w:rPr>
+        <w:t>TileMap(</w:t>
+      </w:r>
+      <w:proofErr w:type="gramEnd"/>
+      <w:r>
+        <w:rPr>
+          <w:rFonts w:eastAsia="Times New Roman" w:cstheme="minorHAnsi"/>
+          <w:color w:val="0E101A"/>
+          <w:sz w:val="28"/>
+          <w:szCs w:val="28"/>
+          <w:lang w:eastAsia="en-CA"/>
+        </w:rPr>
+        <w:t>Grid-Base) Behaviour of the game.</w:t>
       </w:r>
     </w:p>
     <w:p>
@@ -4443,6 +4525,7 @@
           <w:szCs w:val="28"/>
           <w:lang w:eastAsia="en-CA"/>
         </w:rPr>
+        <w:lastRenderedPageBreak/>
         <w:t xml:space="preserve">The primary features for the Alpha </w:t>
       </w:r>
       <w:r>
@@ -4826,7 +4909,6 @@
           <w:szCs w:val="32"/>
           <w:lang w:eastAsia="en-CA"/>
         </w:rPr>
-        <w:lastRenderedPageBreak/>
         <w:t>B</w:t>
       </w:r>
       <w:r>
@@ -5301,7 +5383,6 @@
           <w:szCs w:val="32"/>
           <w:lang w:eastAsia="en-CA"/>
         </w:rPr>
-        <w:lastRenderedPageBreak/>
         <w:t>C</w:t>
       </w:r>
       <w:r>
@@ -5738,42 +5819,42 @@
           <w:szCs w:val="36"/>
           <w:lang w:eastAsia="en-CA"/>
         </w:rPr>
+        <w:t xml:space="preserve">5. </w:t>
+      </w:r>
+      <w:r>
+        <w:rPr>
+          <w:rFonts w:eastAsia="Times New Roman" w:cstheme="minorHAnsi"/>
+          <w:b/>
+          <w:bCs/>
+          <w:color w:val="0E101A"/>
+          <w:sz w:val="36"/>
+          <w:szCs w:val="36"/>
+          <w:lang w:eastAsia="en-CA"/>
+        </w:rPr>
+        <w:t>Process View</w:t>
+      </w:r>
+    </w:p>
+    <w:p>
+      <w:pPr>
+        <w:spacing w:after="0" w:line="240" w:lineRule="auto"/>
+        <w:jc w:val="both"/>
+        <w:rPr>
+          <w:rFonts w:eastAsia="Times New Roman" w:cstheme="minorHAnsi"/>
+          <w:color w:val="0E101A"/>
+          <w:sz w:val="28"/>
+          <w:szCs w:val="28"/>
+          <w:lang w:eastAsia="en-CA"/>
+        </w:rPr>
+      </w:pPr>
+      <w:r>
+        <w:rPr>
+          <w:rFonts w:eastAsia="Times New Roman" w:cstheme="minorHAnsi"/>
+          <w:color w:val="0E101A"/>
+          <w:sz w:val="28"/>
+          <w:szCs w:val="28"/>
+          <w:lang w:eastAsia="en-CA"/>
+        </w:rPr>
         <w:lastRenderedPageBreak/>
-        <w:t xml:space="preserve">5. </w:t>
-      </w:r>
-      <w:r>
-        <w:rPr>
-          <w:rFonts w:eastAsia="Times New Roman" w:cstheme="minorHAnsi"/>
-          <w:b/>
-          <w:bCs/>
-          <w:color w:val="0E101A"/>
-          <w:sz w:val="36"/>
-          <w:szCs w:val="36"/>
-          <w:lang w:eastAsia="en-CA"/>
-        </w:rPr>
-        <w:t>Process View</w:t>
-      </w:r>
-    </w:p>
-    <w:p>
-      <w:pPr>
-        <w:spacing w:after="0" w:line="240" w:lineRule="auto"/>
-        <w:jc w:val="both"/>
-        <w:rPr>
-          <w:rFonts w:eastAsia="Times New Roman" w:cstheme="minorHAnsi"/>
-          <w:color w:val="0E101A"/>
-          <w:sz w:val="28"/>
-          <w:szCs w:val="28"/>
-          <w:lang w:eastAsia="en-CA"/>
-        </w:rPr>
-      </w:pPr>
-      <w:r>
-        <w:rPr>
-          <w:rFonts w:eastAsia="Times New Roman" w:cstheme="minorHAnsi"/>
-          <w:color w:val="0E101A"/>
-          <w:sz w:val="28"/>
-          <w:szCs w:val="28"/>
-          <w:lang w:eastAsia="en-CA"/>
-        </w:rPr>
         <w:t>The process view will explain the relation and interaction between various cases using Sequence and Collaboration Diagrams.</w:t>
       </w:r>
     </w:p>
@@ -6242,90 +6323,90 @@
           <w:szCs w:val="36"/>
           <w:lang w:eastAsia="en-CA"/>
         </w:rPr>
+        <w:t xml:space="preserve">6. </w:t>
+      </w:r>
+      <w:r>
+        <w:rPr>
+          <w:rFonts w:eastAsia="Times New Roman" w:cstheme="minorHAnsi"/>
+          <w:b/>
+          <w:bCs/>
+          <w:color w:val="0E101A"/>
+          <w:sz w:val="36"/>
+          <w:szCs w:val="36"/>
+          <w:lang w:eastAsia="en-CA"/>
+        </w:rPr>
+        <w:t xml:space="preserve">Use Case View </w:t>
+      </w:r>
+      <w:r>
+        <w:rPr>
+          <w:rFonts w:eastAsia="Times New Roman" w:cstheme="minorHAnsi"/>
+          <w:b/>
+          <w:bCs/>
+          <w:color w:val="0E101A"/>
+          <w:sz w:val="36"/>
+          <w:szCs w:val="36"/>
+          <w:lang w:eastAsia="en-CA"/>
+        </w:rPr>
+        <w:t>and</w:t>
+      </w:r>
+      <w:r>
+        <w:rPr>
+          <w:rFonts w:eastAsia="Times New Roman" w:cstheme="minorHAnsi"/>
+          <w:b/>
+          <w:bCs/>
+          <w:color w:val="0E101A"/>
+          <w:sz w:val="36"/>
+          <w:szCs w:val="36"/>
+          <w:lang w:eastAsia="en-CA"/>
+        </w:rPr>
+        <w:t xml:space="preserve"> </w:t>
+      </w:r>
+      <w:r>
+        <w:rPr>
+          <w:rFonts w:eastAsia="Times New Roman" w:cstheme="minorHAnsi"/>
+          <w:b/>
+          <w:bCs/>
+          <w:color w:val="0E101A"/>
+          <w:sz w:val="36"/>
+          <w:szCs w:val="36"/>
+          <w:lang w:eastAsia="en-CA"/>
+        </w:rPr>
+        <w:t>Practice (</w:t>
+      </w:r>
+      <w:r>
+        <w:rPr>
+          <w:rFonts w:eastAsia="Times New Roman" w:cstheme="minorHAnsi"/>
+          <w:b/>
+          <w:bCs/>
+          <w:color w:val="0E101A"/>
+          <w:sz w:val="36"/>
+          <w:szCs w:val="36"/>
+          <w:lang w:eastAsia="en-CA"/>
+        </w:rPr>
+        <w:t>Application)</w:t>
+      </w:r>
+    </w:p>
+    <w:p>
+      <w:pPr>
+        <w:spacing w:after="0" w:line="240" w:lineRule="auto"/>
+        <w:jc w:val="both"/>
+        <w:rPr>
+          <w:rFonts w:eastAsia="Times New Roman" w:cstheme="minorHAnsi"/>
+          <w:color w:val="0E101A"/>
+          <w:sz w:val="28"/>
+          <w:szCs w:val="28"/>
+          <w:lang w:eastAsia="en-CA"/>
+        </w:rPr>
+      </w:pPr>
+      <w:r>
+        <w:rPr>
+          <w:rFonts w:eastAsia="Times New Roman" w:cstheme="minorHAnsi"/>
+          <w:color w:val="0E101A"/>
+          <w:sz w:val="28"/>
+          <w:szCs w:val="28"/>
+          <w:lang w:eastAsia="en-CA"/>
+        </w:rPr>
         <w:lastRenderedPageBreak/>
-        <w:t xml:space="preserve">6. </w:t>
-      </w:r>
-      <w:r>
-        <w:rPr>
-          <w:rFonts w:eastAsia="Times New Roman" w:cstheme="minorHAnsi"/>
-          <w:b/>
-          <w:bCs/>
-          <w:color w:val="0E101A"/>
-          <w:sz w:val="36"/>
-          <w:szCs w:val="36"/>
-          <w:lang w:eastAsia="en-CA"/>
-        </w:rPr>
-        <w:t xml:space="preserve">Use Case View </w:t>
-      </w:r>
-      <w:r>
-        <w:rPr>
-          <w:rFonts w:eastAsia="Times New Roman" w:cstheme="minorHAnsi"/>
-          <w:b/>
-          <w:bCs/>
-          <w:color w:val="0E101A"/>
-          <w:sz w:val="36"/>
-          <w:szCs w:val="36"/>
-          <w:lang w:eastAsia="en-CA"/>
-        </w:rPr>
-        <w:t>and</w:t>
-      </w:r>
-      <w:r>
-        <w:rPr>
-          <w:rFonts w:eastAsia="Times New Roman" w:cstheme="minorHAnsi"/>
-          <w:b/>
-          <w:bCs/>
-          <w:color w:val="0E101A"/>
-          <w:sz w:val="36"/>
-          <w:szCs w:val="36"/>
-          <w:lang w:eastAsia="en-CA"/>
-        </w:rPr>
-        <w:t xml:space="preserve"> </w:t>
-      </w:r>
-      <w:r>
-        <w:rPr>
-          <w:rFonts w:eastAsia="Times New Roman" w:cstheme="minorHAnsi"/>
-          <w:b/>
-          <w:bCs/>
-          <w:color w:val="0E101A"/>
-          <w:sz w:val="36"/>
-          <w:szCs w:val="36"/>
-          <w:lang w:eastAsia="en-CA"/>
-        </w:rPr>
-        <w:t>Practice (</w:t>
-      </w:r>
-      <w:r>
-        <w:rPr>
-          <w:rFonts w:eastAsia="Times New Roman" w:cstheme="minorHAnsi"/>
-          <w:b/>
-          <w:bCs/>
-          <w:color w:val="0E101A"/>
-          <w:sz w:val="36"/>
-          <w:szCs w:val="36"/>
-          <w:lang w:eastAsia="en-CA"/>
-        </w:rPr>
-        <w:t>Application)</w:t>
-      </w:r>
-    </w:p>
-    <w:p>
-      <w:pPr>
-        <w:spacing w:after="0" w:line="240" w:lineRule="auto"/>
-        <w:jc w:val="both"/>
-        <w:rPr>
-          <w:rFonts w:eastAsia="Times New Roman" w:cstheme="minorHAnsi"/>
-          <w:color w:val="0E101A"/>
-          <w:sz w:val="28"/>
-          <w:szCs w:val="28"/>
-          <w:lang w:eastAsia="en-CA"/>
-        </w:rPr>
-      </w:pPr>
-      <w:r>
-        <w:rPr>
-          <w:rFonts w:eastAsia="Times New Roman" w:cstheme="minorHAnsi"/>
-          <w:color w:val="0E101A"/>
-          <w:sz w:val="28"/>
-          <w:szCs w:val="28"/>
-          <w:lang w:eastAsia="en-CA"/>
-        </w:rPr>
         <w:t>The use case will focus on showing the uses of TileMap at different stages in the game and will explain its application so that the TileMap module can act as a guide/reference for someone not quite familiar with the TileMap codebase.</w:t>
       </w:r>
     </w:p>
@@ -6785,7 +6866,6 @@
           <w:szCs w:val="32"/>
           <w:lang w:eastAsia="en-CA"/>
         </w:rPr>
-        <w:lastRenderedPageBreak/>
         <w:t xml:space="preserve">B. </w:t>
       </w:r>
       <w:r>

</xml_diff>